<commit_message>
all fields dilled in
</commit_message>
<xml_diff>
--- a/01-Planning/KananGafarov_SystemRequest.docx
+++ b/01-Planning/KananGafarov_SystemRequest.docx
@@ -10,7 +10,7 @@
         <w:t xml:space="preserve">Centralized </w:t>
       </w:r>
       <w:r>
-        <w:t>Health Database App/Website</w:t>
+        <w:t xml:space="preserve">Health Database </w:t>
       </w:r>
     </w:p>
     <w:p>
@@ -52,8 +52,21 @@
         <w:t xml:space="preserve">: </w:t>
       </w:r>
       <w:r>
-        <w:t>Dr. Araz Yusubov</w:t>
-      </w:r>
+        <w:t xml:space="preserve">Dr. </w:t>
+      </w:r>
+      <w:proofErr w:type="spellStart"/>
+      <w:r>
+        <w:t>Araz</w:t>
+      </w:r>
+      <w:proofErr w:type="spellEnd"/>
+      <w:r>
+        <w:t xml:space="preserve"> </w:t>
+      </w:r>
+      <w:proofErr w:type="spellStart"/>
+      <w:r>
+        <w:t>Yusubov</w:t>
+      </w:r>
+      <w:proofErr w:type="spellEnd"/>
     </w:p>
     <w:p>
       <w:pPr>
@@ -211,7 +224,7 @@
           </w:tcPr>
           <w:p>
             <w:r>
-              <w:t>Initial draft, some surface information filled</w:t>
+              <w:t>All the fields filled in</w:t>
             </w:r>
           </w:p>
         </w:tc>
@@ -226,8 +239,8 @@
           <w:bCs/>
         </w:rPr>
         <w:sectPr>
-          <w:headerReference w:type="default" r:id="rId7"/>
-          <w:footerReference w:type="default" r:id="rId8"/>
+          <w:headerReference w:type="default" r:id="rId8"/>
+          <w:footerReference w:type="default" r:id="rId9"/>
           <w:pgSz w:w="11907" w:h="16839" w:code="9"/>
           <w:pgMar w:top="5671" w:right="1134" w:bottom="851" w:left="1134" w:header="720" w:footer="720" w:gutter="0"/>
           <w:cols w:space="720"/>
@@ -357,38 +370,42 @@
           </w:tcPr>
           <w:p>
             <w:r>
-              <w:t>&lt;The new or enhanced business capabilities that the system will provide&gt;</w:t>
-            </w:r>
-          </w:p>
-          <w:p/>
-          <w:p>
-            <w:r>
-              <w:t>&lt;Business requirements outline the capabilities the system will provide the organization. These requirements need to be explained at a high level so that the approval committee and, ultimately, the project team understand what the business expects from the final product. Business requirements summarize the features the information system must include, such as the ability to collect customer orders online or the ability for suppliers to receive inventory status information as sales occur.&gt;</w:t>
-            </w:r>
-          </w:p>
-        </w:tc>
-      </w:tr>
-      <w:tr>
-        <w:tc>
-          <w:tcPr>
-            <w:tcW w:w="5000" w:type="pct"/>
-          </w:tcPr>
-          <w:p>
-            <w:pPr>
-              <w:pStyle w:val="Heading1"/>
-              <w:ind w:left="426" w:hanging="426"/>
-            </w:pPr>
-            <w:r>
-              <w:t>Business Value</w:t>
-            </w:r>
-          </w:p>
-        </w:tc>
-      </w:tr>
-      <w:tr>
-        <w:tc>
-          <w:tcPr>
-            <w:tcW w:w="5000" w:type="pct"/>
-          </w:tcPr>
+              <w:t>1.</w:t>
+            </w:r>
+            <w:r>
+              <w:t>This system will require a strong sub-system that will protect the data that will keep the data private, confidential, and safe.</w:t>
+            </w:r>
+          </w:p>
+          <w:p>
+            <w:r>
+              <w:t xml:space="preserve">2.Ministry of Healthcare must require all private clinics and hospitals to use their database instead of their own one </w:t>
+            </w:r>
+            <w:r>
+              <w:t>to</w:t>
+            </w:r>
+            <w:r>
+              <w:t xml:space="preserve"> keep the data up to date. Another reason is  so doctors from other institutes can see all possible information about patient’s health.</w:t>
+            </w:r>
+          </w:p>
+          <w:p>
+            <w:r>
+              <w:t>3.</w:t>
+            </w:r>
+            <w:r>
+              <w:t>All</w:t>
+            </w:r>
+            <w:r>
+              <w:t xml:space="preserve"> the doctors and pharmacists </w:t>
+            </w:r>
+            <w:r>
+              <w:t xml:space="preserve">will have to go through a training to be able to use the system. </w:t>
+            </w:r>
+          </w:p>
+          <w:p>
+            <w:r>
+              <w:t>4.Intuitive interface for using the database needs to be developed so anyone can use it.</w:t>
+            </w:r>
+          </w:p>
           <w:p/>
         </w:tc>
       </w:tr>
@@ -403,7 +420,7 @@
               <w:ind w:left="426" w:hanging="426"/>
             </w:pPr>
             <w:r>
-              <w:t>Special Issues or Constraints:</w:t>
+              <w:t>Business Value</w:t>
             </w:r>
           </w:p>
         </w:tc>
@@ -415,70 +432,65 @@
           </w:tcPr>
           <w:p>
             <w:r>
-              <w:t>1.</w:t>
-            </w:r>
-            <w:r>
-              <w:t xml:space="preserve">To implement this database Ministry of Healthcare will have to deal with a lot of legal issues first. Creating such database will oblige all citizens to agree to share their personal data with </w:t>
-            </w:r>
-            <w:r>
-              <w:t>Ministry of Healthcare. Because of that protection of data needs to be ensured.</w:t>
-            </w:r>
-          </w:p>
-          <w:p>
-            <w:r>
-              <w:t>2.</w:t>
-            </w:r>
-            <w:r>
-              <w:t xml:space="preserve">All doctors and </w:t>
-            </w:r>
-            <w:r>
-              <w:t>pharmacists</w:t>
-            </w:r>
-            <w:r>
-              <w:t xml:space="preserve"> will need to pass the training where they will learn how to correctly use the system.</w:t>
-            </w:r>
-          </w:p>
-          <w:p>
-            <w:r>
-              <w:t>3.</w:t>
-            </w:r>
-            <w:r>
-              <w:t>Most of the data with information about health of citizens older than 18 are still in the form of paper documents. And all the data will need to be added into the database, so it is complete. This will require a lot of</w:t>
-            </w:r>
-            <w:r>
-              <w:t xml:space="preserve"> resources</w:t>
-            </w:r>
-            <w:r>
-              <w:t>.</w:t>
+              <w:t xml:space="preserve">1.Health care will become more efficient. Since doctors will be able to see all the information about patient, it will be easier for him to do his job. For example, it will be easier to find the cause of the illness or diagnose the patient or the doctor won’t make a mistake </w:t>
+            </w:r>
+            <w:r>
+              <w:t>when he prescribes treatment because he will be able to see allergies or other illnesses. And those are just some cases where knowing everything about patient’s health will make doctors’ jobs more efficient.</w:t>
             </w:r>
             <w:r>
               <w:t xml:space="preserve"> </w:t>
             </w:r>
-            <w:r>
-              <w:t>Furthermore</w:t>
-            </w:r>
-            <w:r>
-              <w:t>, constructing such database will require a lot of time. In Iceland’s case it took 12 years</w:t>
-            </w:r>
-          </w:p>
-          <w:p>
-            <w:r>
-              <w:t>4.</w:t>
-            </w:r>
-            <w:r>
-              <w:t xml:space="preserve">Moreover, a lot of people registered in different private clinics because all the </w:t>
-            </w:r>
-            <w:r>
-              <w:t>p</w:t>
-            </w:r>
-            <w:r>
-              <w:t xml:space="preserve">rivate clinics have their own databases. These databases </w:t>
-            </w:r>
-            <w:r>
-              <w:t>need to be merged with main database, so it is complete</w:t>
-            </w:r>
-            <w:r>
-              <w:t xml:space="preserve">  </w:t>
+          </w:p>
+          <w:p>
+            <w:r>
+              <w:t>2.Having a centralized data can result in better governance of it</w:t>
+            </w:r>
+            <w:sdt>
+              <w:sdtPr>
+                <w:id w:val="432172943"/>
+                <w:citation/>
+              </w:sdtPr>
+              <w:sdtContent>
+                <w:r>
+                  <w:fldChar w:fldCharType="begin"/>
+                </w:r>
+                <w:r>
+                  <w:instrText xml:space="preserve"> CITATION Mat19 \l 1033 </w:instrText>
+                </w:r>
+                <w:r>
+                  <w:fldChar w:fldCharType="separate"/>
+                </w:r>
+                <w:r>
+                  <w:rPr>
+                    <w:noProof/>
+                  </w:rPr>
+                  <w:t xml:space="preserve"> (Matthews, 2019)</w:t>
+                </w:r>
+                <w:r>
+                  <w:fldChar w:fldCharType="end"/>
+                </w:r>
+              </w:sdtContent>
+            </w:sdt>
+            <w:r>
+              <w:t xml:space="preserve">. Since there is one centralized database with one standard IT specialists will be able to govern it </w:t>
+            </w:r>
+            <w:r>
+              <w:t>more easily</w:t>
+            </w:r>
+            <w:r>
+              <w:t xml:space="preserve"> because th</w:t>
+            </w:r>
+            <w:r>
+              <w:t>e</w:t>
+            </w:r>
+            <w:r>
+              <w:t>y don’t have t</w:t>
+            </w:r>
+            <w:r>
+              <w:t>o</w:t>
+            </w:r>
+            <w:r>
+              <w:t xml:space="preserve"> deal with the fact that there are many different databases that are all built differently.</w:t>
             </w:r>
           </w:p>
         </w:tc>
@@ -491,14 +503,10 @@
           <w:p>
             <w:pPr>
               <w:pStyle w:val="Heading1"/>
-              <w:numPr>
-                <w:ilvl w:val="0"/>
-                <w:numId w:val="0"/>
-              </w:numPr>
+              <w:ind w:left="426" w:hanging="426"/>
             </w:pPr>
             <w:r>
-              <w:lastRenderedPageBreak/>
-              <w:t>References</w:t>
+              <w:t>Special Issues or Constraints:</w:t>
             </w:r>
           </w:p>
         </w:tc>
@@ -510,29 +518,256 @@
           </w:tcPr>
           <w:p>
             <w:r>
-              <w:t xml:space="preserve">&lt;Insert here any document referred to in the </w:t>
-            </w:r>
-            <w:r>
-              <w:t>document</w:t>
-            </w:r>
-            <w:r>
-              <w:t>. An example might be articles or Web sites that you consulted during the literature search.</w:t>
-            </w:r>
-            <w:r>
-              <w:t xml:space="preserve"> This is not just a list of used materials, so do not forget to clearly MARK the exact points(s) of reference in the main text.</w:t>
-            </w:r>
-            <w:r>
-              <w:t>&gt;</w:t>
-            </w:r>
-          </w:p>
+              <w:t>1.</w:t>
+            </w:r>
+            <w:r>
+              <w:t xml:space="preserve">To implement this database Ministry of Healthcare will have to deal with a lot of legal issues first. Creating such database will oblige all citizens to agree to share their personal data with </w:t>
+            </w:r>
+            <w:r>
+              <w:t>Ministry of Healthcare. Because of that protection of data needs to be ensured.</w:t>
+            </w:r>
+          </w:p>
+          <w:p>
+            <w:r>
+              <w:lastRenderedPageBreak/>
+              <w:t>2.</w:t>
+            </w:r>
+            <w:r>
+              <w:t xml:space="preserve">All doctors and </w:t>
+            </w:r>
+            <w:r>
+              <w:t>pharmacists</w:t>
+            </w:r>
+            <w:r>
+              <w:t xml:space="preserve"> will need to pass the training where they will learn how to correctly use the system.</w:t>
+            </w:r>
+            <w:r>
+              <w:t xml:space="preserve"> Can require a lot of resources and time.</w:t>
+            </w:r>
+          </w:p>
+          <w:p>
+            <w:r>
+              <w:t>3.</w:t>
+            </w:r>
+            <w:r>
+              <w:t>Most of the data with information about health of citizens older than 18 are still in the form of paper documents. And all the data will need to be added into the database, so it is complete. This will require a lot of</w:t>
+            </w:r>
+            <w:r>
+              <w:t xml:space="preserve"> resources</w:t>
+            </w:r>
+            <w:r>
+              <w:t>.</w:t>
+            </w:r>
+            <w:r>
+              <w:t xml:space="preserve"> </w:t>
+            </w:r>
+            <w:r>
+              <w:t>Furthermore</w:t>
+            </w:r>
+            <w:r>
+              <w:t>, constructing such database will require a lot of time. In Iceland’s case it took 12 years</w:t>
+            </w:r>
+            <w:sdt>
+              <w:sdtPr>
+                <w:id w:val="-930504635"/>
+                <w:citation/>
+              </w:sdtPr>
+              <w:sdtContent>
+                <w:r>
+                  <w:fldChar w:fldCharType="begin"/>
+                </w:r>
+                <w:r>
+                  <w:instrText xml:space="preserve"> CITATION Gul99 \l 1033 </w:instrText>
+                </w:r>
+                <w:r>
+                  <w:fldChar w:fldCharType="separate"/>
+                </w:r>
+                <w:r>
+                  <w:rPr>
+                    <w:noProof/>
+                  </w:rPr>
+                  <w:t xml:space="preserve"> (Gulcher &amp; Stefansson, 1999)</w:t>
+                </w:r>
+                <w:r>
+                  <w:fldChar w:fldCharType="end"/>
+                </w:r>
+              </w:sdtContent>
+            </w:sdt>
+            <w:r>
+              <w:t>.</w:t>
+            </w:r>
+          </w:p>
+          <w:p>
+            <w:r>
+              <w:t>4.</w:t>
+            </w:r>
+            <w:r>
+              <w:t xml:space="preserve">Moreover, a lot of people registered in different private clinics because all the </w:t>
+            </w:r>
+            <w:r>
+              <w:t>p</w:t>
+            </w:r>
+            <w:r>
+              <w:t xml:space="preserve">rivate clinics have their own databases. These databases </w:t>
+            </w:r>
+            <w:r>
+              <w:t>need to be merged with main database, so it is complete</w:t>
+            </w:r>
+            <w:r>
+              <w:t xml:space="preserve">  </w:t>
+            </w:r>
+          </w:p>
+        </w:tc>
+      </w:tr>
+      <w:tr>
+        <w:tc>
+          <w:tcPr>
+            <w:tcW w:w="5000" w:type="pct"/>
+          </w:tcPr>
+          <w:p>
+            <w:pPr>
+              <w:pStyle w:val="Heading1"/>
+              <w:numPr>
+                <w:ilvl w:val="0"/>
+                <w:numId w:val="0"/>
+              </w:numPr>
+            </w:pPr>
+            <w:r>
+              <w:lastRenderedPageBreak/>
+              <w:t>References</w:t>
+            </w:r>
+          </w:p>
+        </w:tc>
+      </w:tr>
+      <w:tr>
+        <w:tc>
+          <w:tcPr>
+            <w:tcW w:w="5000" w:type="pct"/>
+          </w:tcPr>
+          <w:sdt>
+            <w:sdtPr>
+              <w:id w:val="1472393746"/>
+              <w:docPartObj>
+                <w:docPartGallery w:val="Bibliographies"/>
+                <w:docPartUnique/>
+              </w:docPartObj>
+            </w:sdtPr>
+            <w:sdtEndPr>
+              <w:rPr>
+                <w:rFonts w:ascii="Cambria" w:hAnsi="Cambria" w:cs="Arial"/>
+                <w:b w:val="0"/>
+                <w:bCs w:val="0"/>
+                <w:color w:val="auto"/>
+                <w:sz w:val="24"/>
+                <w:szCs w:val="24"/>
+              </w:rPr>
+            </w:sdtEndPr>
+            <w:sdtContent>
+              <w:p>
+                <w:pPr>
+                  <w:pStyle w:val="Heading1"/>
+                  <w:numPr>
+                    <w:ilvl w:val="0"/>
+                    <w:numId w:val="0"/>
+                  </w:numPr>
+                </w:pPr>
+              </w:p>
+              <w:sdt>
+                <w:sdtPr>
+                  <w:id w:val="-573587230"/>
+                  <w:bibliography/>
+                </w:sdtPr>
+                <w:sdtContent>
+                  <w:p>
+                    <w:pPr>
+                      <w:pStyle w:val="Bibliography"/>
+                      <w:ind w:left="720" w:hanging="720"/>
+                      <w:rPr>
+                        <w:noProof/>
+                      </w:rPr>
+                    </w:pPr>
+                    <w:r>
+                      <w:fldChar w:fldCharType="begin"/>
+                    </w:r>
+                    <w:r>
+                      <w:instrText xml:space="preserve"> BIBLIOGRAPHY </w:instrText>
+                    </w:r>
+                    <w:r>
+                      <w:fldChar w:fldCharType="separate"/>
+                    </w:r>
+                    <w:r>
+                      <w:rPr>
+                        <w:noProof/>
+                      </w:rPr>
+                      <w:t xml:space="preserve">Gulcher, J., &amp; Stefansson, K. (1999, July). </w:t>
+                    </w:r>
+                    <w:r>
+                      <w:rPr>
+                        <w:i/>
+                        <w:iCs/>
+                        <w:noProof/>
+                      </w:rPr>
+                      <w:t>An Icelandic saga on a centralized healthcare database and democratic decision making</w:t>
+                    </w:r>
+                    <w:r>
+                      <w:rPr>
+                        <w:noProof/>
+                      </w:rPr>
+                      <w:t>. Retrieved from nature biotechnology: https://www.nature.com/articles/nbt0799_620</w:t>
+                    </w:r>
+                  </w:p>
+                  <w:p>
+                    <w:pPr>
+                      <w:pStyle w:val="Bibliography"/>
+                      <w:ind w:left="720" w:hanging="720"/>
+                      <w:rPr>
+                        <w:noProof/>
+                      </w:rPr>
+                    </w:pPr>
+                    <w:r>
+                      <w:rPr>
+                        <w:noProof/>
+                      </w:rPr>
+                      <w:t xml:space="preserve">Matthews, K. (2019, November 20). </w:t>
+                    </w:r>
+                    <w:r>
+                      <w:rPr>
+                        <w:i/>
+                        <w:iCs/>
+                        <w:noProof/>
+                      </w:rPr>
+                      <w:t>How Centralized Data Improves the Health Care Industry</w:t>
+                    </w:r>
+                    <w:r>
+                      <w:rPr>
+                        <w:noProof/>
+                      </w:rPr>
+                      <w:t>. Retrieved from Cyberguard Compliance: https://info.cgcompliance.com/blog/how-centralized-data-improves-the-health-care-industry</w:t>
+                    </w:r>
+                  </w:p>
+                  <w:p>
+                    <w:r>
+                      <w:rPr>
+                        <w:b/>
+                        <w:bCs/>
+                        <w:noProof/>
+                      </w:rPr>
+                      <w:fldChar w:fldCharType="end"/>
+                    </w:r>
+                  </w:p>
+                </w:sdtContent>
+              </w:sdt>
+            </w:sdtContent>
+          </w:sdt>
+          <w:p/>
         </w:tc>
       </w:tr>
     </w:tbl>
     <w:p/>
     <w:p/>
     <w:sectPr>
-      <w:headerReference w:type="default" r:id="rId9"/>
-      <w:footerReference w:type="default" r:id="rId10"/>
+      <w:headerReference w:type="default" r:id="rId10"/>
+      <w:footerReference w:type="default" r:id="rId11"/>
       <w:pgSz w:w="11907" w:h="16839" w:code="9"/>
       <w:pgMar w:top="851" w:right="1134" w:bottom="851" w:left="1134" w:header="720" w:footer="720" w:gutter="0"/>
       <w:cols w:space="720"/>
@@ -1707,6 +1942,14 @@
       <w:contextualSpacing/>
     </w:pPr>
   </w:style>
+  <w:style w:type="paragraph" w:styleId="Bibliography">
+    <w:name w:val="Bibliography"/>
+    <w:basedOn w:val="Normal"/>
+    <w:next w:val="Normal"/>
+    <w:uiPriority w:val="37"/>
+    <w:unhideWhenUsed/>
+    <w:rsid w:val="008B3719"/>
+  </w:style>
 </w:styles>
 </file>
 
@@ -2003,4 +2246,64 @@
     </a:ext>
   </a:extLst>
 </a:theme>
+</file>
+
+<file path=customXml/item1.xml><?xml version="1.0" encoding="utf-8"?>
+<b:Sources xmlns:b="http://schemas.openxmlformats.org/officeDocument/2006/bibliography" xmlns="http://schemas.openxmlformats.org/officeDocument/2006/bibliography" SelectedStyle="\APASixthEditionOfficeOnline.xsl" StyleName="APA" Version="6">
+  <b:Source>
+    <b:Tag>Gul99</b:Tag>
+    <b:SourceType>InternetSite</b:SourceType>
+    <b:Guid>{3A67DB13-F30E-47C4-B45E-7F6B27003F88}</b:Guid>
+    <b:Title>An Icelandic saga on a centralized healthcare database and democratic decision making</b:Title>
+    <b:InternetSiteTitle>nature biotechnology</b:InternetSiteTitle>
+    <b:Year>1999</b:Year>
+    <b:Month>July</b:Month>
+    <b:URL>https://www.nature.com/articles/nbt0799_620</b:URL>
+    <b:Author>
+      <b:Author>
+        <b:NameList>
+          <b:Person>
+            <b:Last>Gulcher</b:Last>
+            <b:First>Jeff</b:First>
+          </b:Person>
+          <b:Person>
+            <b:Last>Stefansson</b:Last>
+            <b:First>Kari</b:First>
+          </b:Person>
+        </b:NameList>
+      </b:Author>
+    </b:Author>
+    <b:RefOrder>2</b:RefOrder>
+  </b:Source>
+  <b:Source>
+    <b:Tag>Mat19</b:Tag>
+    <b:SourceType>InternetSite</b:SourceType>
+    <b:Guid>{583B52B0-E8F5-4FB7-B2FE-F088F87434AD}</b:Guid>
+    <b:Title>How Centralized Data Improves the Health Care Industry</b:Title>
+    <b:InternetSiteTitle>Cyberguard Compliance</b:InternetSiteTitle>
+    <b:Year>2019</b:Year>
+    <b:Month>November</b:Month>
+    <b:Day>20</b:Day>
+    <b:URL>https://info.cgcompliance.com/blog/how-centralized-data-improves-the-health-care-industry</b:URL>
+    <b:Author>
+      <b:Author>
+        <b:NameList>
+          <b:Person>
+            <b:Last>Matthews</b:Last>
+            <b:First>Kayla</b:First>
+          </b:Person>
+        </b:NameList>
+      </b:Author>
+    </b:Author>
+    <b:RefOrder>1</b:RefOrder>
+  </b:Source>
+</b:Sources>
+</file>
+
+<file path=customXml/itemProps1.xml><?xml version="1.0" encoding="utf-8"?>
+<ds:datastoreItem xmlns:ds="http://schemas.openxmlformats.org/officeDocument/2006/customXml" ds:itemID="{12B30B81-E526-443D-9492-8ACB1BCF9C29}">
+  <ds:schemaRefs>
+    <ds:schemaRef ds:uri="http://schemas.openxmlformats.org/officeDocument/2006/bibliography"/>
+  </ds:schemaRefs>
+</ds:datastoreItem>
 </file>
</xml_diff>

<commit_message>
Additional Information added in all fields
</commit_message>
<xml_diff>
--- a/01-Planning/KananGafarov_SystemRequest.docx
+++ b/01-Planning/KananGafarov_SystemRequest.docx
@@ -52,21 +52,8 @@
         <w:t xml:space="preserve">: </w:t>
       </w:r>
       <w:r>
-        <w:t xml:space="preserve">Dr. </w:t>
+        <w:t>Dr. Araz Yusubov</w:t>
       </w:r>
-      <w:proofErr w:type="spellStart"/>
-      <w:r>
-        <w:t>Araz</w:t>
-      </w:r>
-      <w:proofErr w:type="spellEnd"/>
-      <w:r>
-        <w:t xml:space="preserve"> </w:t>
-      </w:r>
-      <w:proofErr w:type="spellStart"/>
-      <w:r>
-        <w:t>Yusubov</w:t>
-      </w:r>
-      <w:proofErr w:type="spellEnd"/>
     </w:p>
     <w:p>
       <w:pPr>
@@ -331,10 +318,22 @@
           </w:tcPr>
           <w:p>
             <w:r>
-              <w:t>When it comes to healthcare databases, only recently government clinics and hospitals started implementing online databases. 10-15 years ago all the diagnoses and treatment were written on paper and kept in warehouses that looked like libraries. People had to wait in queue and wait until a “librarian” would find your documents. And even though now doctors use online database</w:t>
-            </w:r>
-            <w:r>
-              <w:t xml:space="preserve"> it is efficient. Since some of the older data is still in the form of paper, have data in 2 different states is difficult to manage. Moreover, there are a lot of private clinics and hospitals that have their own databases and do not have access to each other.</w:t>
+              <w:t xml:space="preserve">When it comes to healthcare databases, only recently government clinics and hospitals started implementing online databases. 10-15 years </w:t>
+            </w:r>
+            <w:r>
+              <w:t>ago,</w:t>
+            </w:r>
+            <w:r>
+              <w:t xml:space="preserve"> all the diagnoses and treatment were written on paper and kept in warehouses that looked like libraries. People had to wait in queue and wait until a “librarian” would find your documents. And even though now doctors use online database</w:t>
+            </w:r>
+            <w:r>
+              <w:t xml:space="preserve"> it is </w:t>
+            </w:r>
+            <w:r>
+              <w:t>in</w:t>
+            </w:r>
+            <w:r>
+              <w:t>efficient. Since some of the older data is still in the form of paper, have data in 2 different states is difficult to manage. Moreover, there are a lot of private clinics and hospitals that have their own databases and do not have access to each other.</w:t>
             </w:r>
           </w:p>
           <w:p>
@@ -375,21 +374,41 @@
             <w:r>
               <w:t>This system will require a strong sub-system that will protect the data that will keep the data private, confidential, and safe.</w:t>
             </w:r>
-          </w:p>
-          <w:p>
-            <w:r>
-              <w:t xml:space="preserve">2.Ministry of Healthcare must require all private clinics and hospitals to use their database instead of their own one </w:t>
+            <w:r>
+              <w:t xml:space="preserve"> Since the database is so large, cyber security department will look after a lot of data and make sure they kept it safe from outside threats. The cyber security department must consist of the best professionals so they can eliminate all the threats by improving weak parts. </w:t>
+            </w:r>
+          </w:p>
+          <w:p/>
+          <w:p>
+            <w:r>
+              <w:t>2</w:t>
+            </w:r>
+            <w:r>
+              <w:t xml:space="preserve">.Ministry of Healthcare must require all private clinics and hospitals to use their database instead of their own one </w:t>
             </w:r>
             <w:r>
               <w:t>to</w:t>
             </w:r>
             <w:r>
-              <w:t xml:space="preserve"> keep the data up to date. Another reason is  so doctors from other institutes can see all possible information about patient’s health.</w:t>
-            </w:r>
-          </w:p>
-          <w:p>
-            <w:r>
-              <w:t>3.</w:t>
+              <w:t xml:space="preserve"> keep the data up to date so doctors from other institutes can see all possible information about patient’s health.</w:t>
+            </w:r>
+            <w:r>
+              <w:t xml:space="preserve"> Moreover, those private clinics must share their own databases with existing data about all </w:t>
+            </w:r>
+            <w:r>
+              <w:t>patients,</w:t>
+            </w:r>
+            <w:r>
+              <w:t xml:space="preserve"> so the collected data is more complete. </w:t>
+            </w:r>
+          </w:p>
+          <w:p/>
+          <w:p>
+            <w:r>
+              <w:t>3</w:t>
+            </w:r>
+            <w:r>
+              <w:t>.</w:t>
             </w:r>
             <w:r>
               <w:t>All</w:t>
@@ -401,9 +420,31 @@
               <w:t xml:space="preserve">will have to go through a training to be able to use the system. </w:t>
             </w:r>
           </w:p>
-          <w:p>
-            <w:r>
-              <w:t>4.Intuitive interface for using the database needs to be developed so anyone can use it.</w:t>
+          <w:p/>
+          <w:p>
+            <w:r>
+              <w:t>4</w:t>
+            </w:r>
+            <w:r>
+              <w:t>.Intuitive interface for using the database needs to be developed so anyone can use it.</w:t>
+            </w:r>
+            <w:r>
+              <w:t xml:space="preserve"> Users of this database system</w:t>
+            </w:r>
+            <w:r>
+              <w:t xml:space="preserve"> </w:t>
+            </w:r>
+          </w:p>
+          <w:p/>
+          <w:p>
+            <w:r>
+              <w:t>5</w:t>
+            </w:r>
+            <w:r>
+              <w:t>.</w:t>
+            </w:r>
+            <w:r>
+              <w:t xml:space="preserve">Access process needs to be created. Users of the database will be able to access patient’s data only after patient provides his identifying information. For example, a patient needs to provide his FIN code or randomly generated token so the doctor can access his health data. </w:t>
             </w:r>
           </w:p>
           <w:p/>
@@ -432,24 +473,42 @@
           </w:tcPr>
           <w:p>
             <w:r>
-              <w:t xml:space="preserve">1.Health care will become more efficient. Since doctors will be able to see all the information about patient, it will be easier for him to do his job. For example, it will be easier to find the cause of the illness or diagnose the patient or the doctor won’t make a mistake </w:t>
-            </w:r>
-            <w:r>
-              <w:t>when he prescribes treatment because he will be able to see allergies or other illnesses. And those are just some cases where knowing everything about patient’s health will make doctors’ jobs more efficient.</w:t>
+              <w:t>1.Knowing all possible information about patient’s health will make doctor’s diagnoses and treatments more precise. Moreover, h</w:t>
+            </w:r>
+            <w:r>
+              <w:t xml:space="preserve">ealth care will become more efficient. Since doctors will be able to see all the information about patient, it will be easier for him to do his job. For example, it will be easier to find the cause of the illness or diagnose the patient or the </w:t>
+            </w:r>
+            <w:r>
+              <w:lastRenderedPageBreak/>
+              <w:t xml:space="preserve">doctor won’t make a mistake </w:t>
+            </w:r>
+            <w:r>
+              <w:t xml:space="preserve">when he prescribes treatment because he will be able to see allergies or other illnesses. And those are just some cases where knowing everything about patient’s health will make doctors’ jobs more </w:t>
+            </w:r>
+            <w:r>
+              <w:t xml:space="preserve">precise and </w:t>
+            </w:r>
+            <w:r>
+              <w:t>efficient.</w:t>
             </w:r>
             <w:r>
               <w:t xml:space="preserve"> </w:t>
             </w:r>
           </w:p>
-          <w:p>
-            <w:r>
-              <w:t>2.Having a centralized data can result in better governance of it</w:t>
+          <w:p/>
+          <w:p>
+            <w:r>
+              <w:t>2</w:t>
+            </w:r>
+            <w:r>
+              <w:t>.Having a centralized data can result in better governance of it</w:t>
             </w:r>
             <w:sdt>
               <w:sdtPr>
                 <w:id w:val="432172943"/>
                 <w:citation/>
               </w:sdtPr>
+              <w:sdtEndPr/>
               <w:sdtContent>
                 <w:r>
                   <w:fldChar w:fldCharType="begin"/>
@@ -493,6 +552,8 @@
               <w:t xml:space="preserve"> deal with the fact that there are many different databases that are all built differently.</w:t>
             </w:r>
           </w:p>
+          <w:p/>
+          <w:p/>
         </w:tc>
       </w:tr>
       <w:tr>
@@ -506,6 +567,7 @@
               <w:ind w:left="426" w:hanging="426"/>
             </w:pPr>
             <w:r>
+              <w:lastRenderedPageBreak/>
               <w:t>Special Issues or Constraints:</w:t>
             </w:r>
           </w:p>
@@ -527,9 +589,9 @@
               <w:t>Ministry of Healthcare. Because of that protection of data needs to be ensured.</w:t>
             </w:r>
           </w:p>
-          <w:p>
-            <w:r>
-              <w:lastRenderedPageBreak/>
+          <w:p/>
+          <w:p>
+            <w:r>
               <w:t>2.</w:t>
             </w:r>
             <w:r>
@@ -542,15 +604,28 @@
               <w:t xml:space="preserve"> will need to pass the training where they will learn how to correctly use the system.</w:t>
             </w:r>
             <w:r>
-              <w:t xml:space="preserve"> Can require a lot of resources and time.</w:t>
-            </w:r>
-          </w:p>
+              <w:t xml:space="preserve"> </w:t>
+            </w:r>
+            <w:r>
+              <w:t>This process will</w:t>
+            </w:r>
+            <w:r>
+              <w:t xml:space="preserve"> require a lot of resources and time.</w:t>
+            </w:r>
+          </w:p>
+          <w:p/>
           <w:p>
             <w:r>
               <w:t>3.</w:t>
             </w:r>
             <w:r>
-              <w:t>Most of the data with information about health of citizens older than 18 are still in the form of paper documents. And all the data will need to be added into the database, so it is complete. This will require a lot of</w:t>
+              <w:t xml:space="preserve">Most of the data with information about health of citizens older than 18 are still in the form of paper documents. </w:t>
+            </w:r>
+            <w:r>
+              <w:t xml:space="preserve">Since one of the system’s purposes is to store the complete data about each citizen, all the data must be added to the database. Which means that paper documents must be transferred into the database ether by scanning the papers or typing the text manually. </w:t>
+            </w:r>
+            <w:r>
+              <w:t xml:space="preserve"> This will require a lot of</w:t>
             </w:r>
             <w:r>
               <w:t xml:space="preserve"> resources</w:t>
@@ -565,7 +640,22 @@
               <w:t>Furthermore</w:t>
             </w:r>
             <w:r>
-              <w:t>, constructing such database will require a lot of time. In Iceland’s case it took 12 years</w:t>
+              <w:t xml:space="preserve">, </w:t>
+            </w:r>
+            <w:r>
+              <w:t>this process</w:t>
+            </w:r>
+            <w:r>
+              <w:t xml:space="preserve"> will require a lot of time. </w:t>
+            </w:r>
+          </w:p>
+          <w:p/>
+          <w:p>
+            <w:r>
+              <w:t xml:space="preserve">4. As it was mentioned in previous point this process will take a long time because there are so man. </w:t>
+            </w:r>
+            <w:r>
+              <w:t>For instance, in Iceland’s case it took 12 years</w:t>
             </w:r>
             <w:sdt>
               <w:sdtPr>
@@ -596,10 +686,17 @@
             <w:r>
               <w:t>.</w:t>
             </w:r>
-          </w:p>
-          <w:p>
-            <w:r>
-              <w:t>4.</w:t>
+            <w:r>
+              <w:t xml:space="preserve"> </w:t>
+            </w:r>
+          </w:p>
+          <w:p/>
+          <w:p>
+            <w:r>
+              <w:t>5</w:t>
+            </w:r>
+            <w:r>
+              <w:t>.</w:t>
             </w:r>
             <w:r>
               <w:t xml:space="preserve">Moreover, a lot of people registered in different private clinics because all the </w:t>
@@ -633,7 +730,6 @@
               </w:numPr>
             </w:pPr>
             <w:r>
-              <w:lastRenderedPageBreak/>
               <w:t>References</w:t>
             </w:r>
           </w:p>
@@ -646,13 +742,6 @@
           </w:tcPr>
           <w:sdt>
             <w:sdtPr>
-              <w:id w:val="1472393746"/>
-              <w:docPartObj>
-                <w:docPartGallery w:val="Bibliographies"/>
-                <w:docPartUnique/>
-              </w:docPartObj>
-            </w:sdtPr>
-            <w:sdtEndPr>
               <w:rPr>
                 <w:rFonts w:ascii="Cambria" w:hAnsi="Cambria" w:cs="Arial"/>
                 <w:b w:val="0"/>
@@ -661,7 +750,13 @@
                 <w:sz w:val="24"/>
                 <w:szCs w:val="24"/>
               </w:rPr>
-            </w:sdtEndPr>
+              <w:id w:val="1472393746"/>
+              <w:docPartObj>
+                <w:docPartGallery w:val="Bibliographies"/>
+                <w:docPartUnique/>
+              </w:docPartObj>
+            </w:sdtPr>
+            <w:sdtEndPr/>
             <w:sdtContent>
               <w:p>
                 <w:pPr>
@@ -677,6 +772,7 @@
                   <w:id w:val="-573587230"/>
                   <w:bibliography/>
                 </w:sdtPr>
+                <w:sdtEndPr/>
                 <w:sdtContent>
                   <w:p>
                     <w:pPr>

</xml_diff>